<commit_message>
Updated the manuals to point to the Updating Nuget article link.
</commit_message>
<xml_diff>
--- a/Lab101/Lab101.docx
+++ b/Lab101/Lab101.docx
@@ -15,6 +15,7 @@
           <w:lang w:bidi="he-IL"/>
         </w:rPr>
       </w:pPr>
+      <w:bookmarkStart w:id="0" w:name="_GoBack"/>
     </w:p>
     <w:p>
       <w:pPr>
@@ -1055,7 +1056,7 @@
           <w:r>
             <w:fldChar w:fldCharType="separate"/>
           </w:r>
-          <w:hyperlink w:anchor="_Toc361844411" w:history="1">
+          <w:hyperlink w:anchor="_Toc405807706" w:history="1">
             <w:r>
               <w:rPr>
                 <w:rStyle w:val="Hyperlink"/>
@@ -1082,7 +1083,7 @@
                 <w:noProof/>
                 <w:webHidden/>
               </w:rPr>
-              <w:instrText xml:space="preserve"> PAGEREF _Toc361844411 \h </w:instrText>
+              <w:instrText xml:space="preserve"> PAGEREF _Toc405807706 \h </w:instrText>
             </w:r>
             <w:r>
               <w:rPr>
@@ -1124,7 +1125,7 @@
               <w:noProof/>
             </w:rPr>
           </w:pPr>
-          <w:hyperlink w:anchor="_Toc361844412" w:history="1">
+          <w:hyperlink w:anchor="_Toc405807707" w:history="1">
             <w:r>
               <w:rPr>
                 <w:rStyle w:val="Hyperlink"/>
@@ -1151,76 +1152,7 @@
                 <w:noProof/>
                 <w:webHidden/>
               </w:rPr>
-              <w:instrText xml:space="preserve"> PAGEREF _Toc361844412 \h </w:instrText>
-            </w:r>
-            <w:r>
-              <w:rPr>
-                <w:noProof/>
-                <w:webHidden/>
-              </w:rPr>
-            </w:r>
-            <w:r>
-              <w:rPr>
-                <w:noProof/>
-                <w:webHidden/>
-              </w:rPr>
-              <w:fldChar w:fldCharType="separate"/>
-            </w:r>
-            <w:r>
-              <w:rPr>
-                <w:noProof/>
-                <w:webHidden/>
-              </w:rPr>
-              <w:t>5</w:t>
-            </w:r>
-            <w:r>
-              <w:rPr>
-                <w:noProof/>
-                <w:webHidden/>
-              </w:rPr>
-              <w:fldChar w:fldCharType="end"/>
-            </w:r>
-          </w:hyperlink>
-        </w:p>
-        <w:p>
-          <w:pPr>
-            <w:pStyle w:val="TOC2"/>
-            <w:tabs>
-              <w:tab w:val="right" w:leader="dot" w:pos="10790"/>
-            </w:tabs>
-            <w:rPr>
-              <w:rFonts w:eastAsiaTheme="minorEastAsia"/>
-              <w:noProof/>
-            </w:rPr>
-          </w:pPr>
-          <w:hyperlink w:anchor="_Toc361844413" w:history="1">
-            <w:r>
-              <w:rPr>
-                <w:rStyle w:val="Hyperlink"/>
-                <w:noProof/>
-              </w:rPr>
-              <w:t>Creating the Server project</w:t>
-            </w:r>
-            <w:r>
-              <w:rPr>
-                <w:noProof/>
-                <w:webHidden/>
-              </w:rPr>
-              <w:tab/>
-            </w:r>
-            <w:r>
-              <w:rPr>
-                <w:noProof/>
-                <w:webHidden/>
-              </w:rPr>
-              <w:fldChar w:fldCharType="begin"/>
-            </w:r>
-            <w:r>
-              <w:rPr>
-                <w:noProof/>
-                <w:webHidden/>
-              </w:rPr>
-              <w:instrText xml:space="preserve"> PAGEREF _Toc361844413 \h </w:instrText>
+              <w:instrText xml:space="preserve"> PAGEREF _Toc405807707 \h </w:instrText>
             </w:r>
             <w:r>
               <w:rPr>
@@ -1262,13 +1194,13 @@
               <w:noProof/>
             </w:rPr>
           </w:pPr>
-          <w:hyperlink w:anchor="_Toc361844414" w:history="1">
+          <w:hyperlink w:anchor="_Toc405807708" w:history="1">
             <w:r>
               <w:rPr>
                 <w:rStyle w:val="Hyperlink"/>
                 <w:noProof/>
               </w:rPr>
-              <w:t>Sending an order</w:t>
+              <w:t>Creating the Server project</w:t>
             </w:r>
             <w:r>
               <w:rPr>
@@ -1289,7 +1221,7 @@
                 <w:noProof/>
                 <w:webHidden/>
               </w:rPr>
-              <w:instrText xml:space="preserve"> PAGEREF _Toc361844414 \h </w:instrText>
+              <w:instrText xml:space="preserve"> PAGEREF _Toc405807708 \h </w:instrText>
             </w:r>
             <w:r>
               <w:rPr>
@@ -1331,13 +1263,13 @@
               <w:noProof/>
             </w:rPr>
           </w:pPr>
-          <w:hyperlink w:anchor="_Toc361844415" w:history="1">
+          <w:hyperlink w:anchor="_Toc405807709" w:history="1">
             <w:r>
               <w:rPr>
                 <w:rStyle w:val="Hyperlink"/>
                 <w:noProof/>
               </w:rPr>
-              <w:t>Running the solution</w:t>
+              <w:t>Sending an order</w:t>
             </w:r>
             <w:r>
               <w:rPr>
@@ -1358,7 +1290,7 @@
                 <w:noProof/>
                 <w:webHidden/>
               </w:rPr>
-              <w:instrText xml:space="preserve"> PAGEREF _Toc361844415 \h </w:instrText>
+              <w:instrText xml:space="preserve"> PAGEREF _Toc405807709 \h </w:instrText>
             </w:r>
             <w:r>
               <w:rPr>
@@ -1400,7 +1332,76 @@
               <w:noProof/>
             </w:rPr>
           </w:pPr>
-          <w:hyperlink w:anchor="_Toc361844416" w:history="1">
+          <w:hyperlink w:anchor="_Toc405807710" w:history="1">
+            <w:r>
+              <w:rPr>
+                <w:rStyle w:val="Hyperlink"/>
+                <w:noProof/>
+              </w:rPr>
+              <w:t>Running the solution</w:t>
+            </w:r>
+            <w:r>
+              <w:rPr>
+                <w:noProof/>
+                <w:webHidden/>
+              </w:rPr>
+              <w:tab/>
+            </w:r>
+            <w:r>
+              <w:rPr>
+                <w:noProof/>
+                <w:webHidden/>
+              </w:rPr>
+              <w:fldChar w:fldCharType="begin"/>
+            </w:r>
+            <w:r>
+              <w:rPr>
+                <w:noProof/>
+                <w:webHidden/>
+              </w:rPr>
+              <w:instrText xml:space="preserve"> PAGEREF _Toc405807710 \h </w:instrText>
+            </w:r>
+            <w:r>
+              <w:rPr>
+                <w:noProof/>
+                <w:webHidden/>
+              </w:rPr>
+            </w:r>
+            <w:r>
+              <w:rPr>
+                <w:noProof/>
+                <w:webHidden/>
+              </w:rPr>
+              <w:fldChar w:fldCharType="separate"/>
+            </w:r>
+            <w:r>
+              <w:rPr>
+                <w:noProof/>
+                <w:webHidden/>
+              </w:rPr>
+              <w:t>9</w:t>
+            </w:r>
+            <w:r>
+              <w:rPr>
+                <w:noProof/>
+                <w:webHidden/>
+              </w:rPr>
+              <w:fldChar w:fldCharType="end"/>
+            </w:r>
+          </w:hyperlink>
+        </w:p>
+        <w:p>
+          <w:pPr>
+            <w:pStyle w:val="TOC2"/>
+            <w:tabs>
+              <w:tab w:val="right" w:leader="dot" w:pos="10790"/>
+            </w:tabs>
+            <w:rPr>
+              <w:rFonts w:eastAsiaTheme="minorEastAsia"/>
+              <w:noProof/>
+            </w:rPr>
+          </w:pPr>
+          <w:hyperlink w:anchor="_Toc405807711" w:history="1">
             <w:r>
               <w:rPr>
                 <w:rStyle w:val="Hyperlink"/>
@@ -1427,7 +1428,7 @@
                 <w:noProof/>
                 <w:webHidden/>
               </w:rPr>
-              <w:instrText xml:space="preserve"> PAGEREF _Toc361844416 \h </w:instrText>
+              <w:instrText xml:space="preserve"> PAGEREF _Toc405807711 \h </w:instrText>
             </w:r>
             <w:r>
               <w:rPr>
@@ -1447,7 +1448,7 @@
                 <w:noProof/>
                 <w:webHidden/>
               </w:rPr>
-              <w:t>8</w:t>
+              <w:t>9</w:t>
             </w:r>
             <w:r>
               <w:rPr>
@@ -1517,7 +1518,7 @@
           <w:szCs w:val="36"/>
         </w:rPr>
       </w:pPr>
-      <w:bookmarkStart w:id="0" w:name="_Toc361844411"/>
+      <w:bookmarkStart w:id="1" w:name="_Toc405807706"/>
       <w:r>
         <w:rPr>
           <w:sz w:val="36"/>
@@ -1539,7 +1540,7 @@
         </w:rPr>
         <w:t>project</w:t>
       </w:r>
-      <w:bookmarkEnd w:id="0"/>
+      <w:bookmarkEnd w:id="1"/>
     </w:p>
     <w:p>
       <w:pPr>
@@ -1978,62 +1979,8 @@
           <w:szCs w:val="19"/>
           <w:highlight w:val="white"/>
         </w:rPr>
-        <w:t xml:space="preserve"> </w:t>
-      </w:r>
-      <w:r>
-        <w:rPr>
-          <w:rFonts w:ascii="Consolas" w:hAnsi="Consolas" w:cs="Consolas"/>
-          <w:b/>
-          <w:color w:val="1E1E1E"/>
-          <w:szCs w:val="19"/>
-          <w:highlight w:val="white"/>
-        </w:rPr>
-        <w:t>Client</w:t>
-      </w:r>
-      <w:r>
-        <w:rPr>
-          <w:rFonts w:ascii="Consolas" w:hAnsi="Consolas" w:cs="Consolas"/>
-          <w:b/>
-          <w:color w:val="1E1E1E"/>
-          <w:szCs w:val="19"/>
-          <w:highlight w:val="white"/>
-        </w:rPr>
-        <w:t xml:space="preserve"> –</w:t>
-      </w:r>
-      <w:proofErr w:type="spellStart"/>
-      <w:r>
-        <w:rPr>
-          <w:rFonts w:ascii="Consolas" w:hAnsi="Consolas" w:cs="Consolas"/>
-          <w:b/>
-          <w:color w:val="1E1E1E"/>
-          <w:szCs w:val="19"/>
-          <w:highlight w:val="white"/>
-        </w:rPr>
-        <w:t>DependencyVersion</w:t>
-      </w:r>
-      <w:proofErr w:type="spellEnd"/>
-      <w:r>
-        <w:rPr>
-          <w:rFonts w:ascii="Consolas" w:hAnsi="Consolas" w:cs="Consolas"/>
-          <w:b/>
-          <w:color w:val="1E1E1E"/>
-          <w:szCs w:val="19"/>
-          <w:highlight w:val="white"/>
-        </w:rPr>
-        <w:t xml:space="preserve"> </w:t>
-      </w:r>
-      <w:proofErr w:type="spellStart"/>
-      <w:r>
-        <w:rPr>
-          <w:rFonts w:ascii="Consolas" w:hAnsi="Consolas" w:cs="Consolas"/>
-          <w:b/>
-          <w:color w:val="1E1E1E"/>
-          <w:szCs w:val="19"/>
-          <w:highlight w:val="white"/>
-        </w:rPr>
-        <w:t>HighestMinor</w:t>
-      </w:r>
-      <w:proofErr w:type="spellEnd"/>
+        <w:t xml:space="preserve"> Client </w:t>
+      </w:r>
     </w:p>
     <w:p>
       <w:pPr>
@@ -2164,6 +2111,38 @@
         </w:rPr>
         <w:t>.</w:t>
       </w:r>
+      <w:r>
+        <w:rPr>
+          <w:rFonts w:ascii="Calibri" w:hAnsi="Calibri"/>
+          <w:color w:val="FF0000"/>
+        </w:rPr>
+        <w:t xml:space="preserve">  To stay updated to the latest version of </w:t>
+      </w:r>
+      <w:proofErr w:type="spellStart"/>
+      <w:r>
+        <w:rPr>
+          <w:rFonts w:ascii="Calibri" w:hAnsi="Calibri"/>
+          <w:color w:val="FF0000"/>
+        </w:rPr>
+        <w:t>NServiceBus.Core</w:t>
+      </w:r>
+      <w:proofErr w:type="spellEnd"/>
+      <w:r>
+        <w:rPr>
+          <w:rFonts w:ascii="Calibri" w:hAnsi="Calibri"/>
+          <w:color w:val="FF0000"/>
+        </w:rPr>
+        <w:t xml:space="preserve">, read: </w:t>
+      </w:r>
+      <w:hyperlink r:id="rId10" w:history="1">
+        <w:r>
+          <w:rPr>
+            <w:rStyle w:val="Hyperlink"/>
+            <w:rFonts w:ascii="Calibri" w:hAnsi="Calibri"/>
+          </w:rPr>
+          <w:t>http://docs.particular.net/nservicebus/staying-updated-with-nuget</w:t>
+        </w:r>
+      </w:hyperlink>
     </w:p>
     <w:p>
       <w:pPr>
@@ -3096,13 +3075,7 @@
       </w:r>
       <w:proofErr w:type="gramStart"/>
       <w:r>
-        <w:t xml:space="preserve">, </w:t>
-      </w:r>
-      <w:r>
-        <w:t xml:space="preserve"> c</w:t>
-      </w:r>
-      <w:r>
-        <w:t>hange</w:t>
+        <w:t>,  change</w:t>
       </w:r>
       <w:proofErr w:type="gramEnd"/>
       <w:r>
@@ -3169,6 +3142,7 @@
         <w:rPr>
           <w:rFonts w:ascii="Calibri" w:hAnsi="Calibri"/>
         </w:rPr>
+        <w:lastRenderedPageBreak/>
         <w:t>You</w:t>
       </w:r>
       <w:r>
@@ -3261,7 +3235,7 @@
           <w:szCs w:val="36"/>
         </w:rPr>
       </w:pPr>
-      <w:bookmarkStart w:id="1" w:name="_Toc361844412"/>
+      <w:bookmarkStart w:id="2" w:name="_Toc405807707"/>
       <w:r>
         <w:rPr>
           <w:sz w:val="36"/>
@@ -3277,7 +3251,7 @@
         </w:rPr>
         <w:t>s project</w:t>
       </w:r>
-      <w:bookmarkEnd w:id="1"/>
+      <w:bookmarkEnd w:id="2"/>
     </w:p>
     <w:p>
       <w:pPr>
@@ -4019,7 +3993,7 @@
           <w:szCs w:val="36"/>
         </w:rPr>
       </w:pPr>
-      <w:bookmarkStart w:id="2" w:name="_Toc361844413"/>
+      <w:bookmarkStart w:id="3" w:name="_Toc405807708"/>
       <w:r>
         <w:rPr>
           <w:sz w:val="36"/>
@@ -4049,7 +4023,7 @@
         </w:rPr>
         <w:t>roject</w:t>
       </w:r>
-      <w:bookmarkEnd w:id="2"/>
+      <w:bookmarkEnd w:id="3"/>
     </w:p>
     <w:p>
       <w:pPr>
@@ -4246,42 +4220,8 @@
           <w:szCs w:val="19"/>
           <w:highlight w:val="white"/>
         </w:rPr>
-        <w:t xml:space="preserve"> –</w:t>
-      </w:r>
-      <w:proofErr w:type="spellStart"/>
-      <w:r>
-        <w:rPr>
-          <w:rFonts w:ascii="Consolas" w:hAnsi="Consolas" w:cs="Consolas"/>
-          <w:b/>
-          <w:color w:val="1E1E1E"/>
-          <w:szCs w:val="19"/>
-          <w:highlight w:val="white"/>
-        </w:rPr>
-        <w:t>DependencyVersion</w:t>
-      </w:r>
-      <w:proofErr w:type="spellEnd"/>
-      <w:r>
-        <w:rPr>
-          <w:rFonts w:ascii="Consolas" w:hAnsi="Consolas" w:cs="Consolas"/>
-          <w:b/>
-          <w:color w:val="1E1E1E"/>
-          <w:szCs w:val="19"/>
-          <w:highlight w:val="white"/>
-        </w:rPr>
         <w:t xml:space="preserve"> </w:t>
       </w:r>
-      <w:proofErr w:type="spellStart"/>
-      <w:r>
-        <w:rPr>
-          <w:rFonts w:ascii="Consolas" w:hAnsi="Consolas" w:cs="Consolas"/>
-          <w:b/>
-          <w:color w:val="1E1E1E"/>
-          <w:szCs w:val="19"/>
-          <w:highlight w:val="white"/>
-        </w:rPr>
-        <w:t>HighestMinor</w:t>
-      </w:r>
-      <w:proofErr w:type="spellEnd"/>
     </w:p>
     <w:p>
       <w:pPr>
@@ -4441,6 +4381,38 @@
         </w:rPr>
         <w:t>.</w:t>
       </w:r>
+      <w:r>
+        <w:rPr>
+          <w:rFonts w:ascii="Calibri" w:hAnsi="Calibri"/>
+          <w:color w:val="FF0000"/>
+        </w:rPr>
+        <w:t xml:space="preserve"> To stay updated to the latest version of </w:t>
+      </w:r>
+      <w:proofErr w:type="spellStart"/>
+      <w:r>
+        <w:rPr>
+          <w:rFonts w:ascii="Calibri" w:hAnsi="Calibri"/>
+          <w:color w:val="FF0000"/>
+        </w:rPr>
+        <w:t>NServiceBus.Core</w:t>
+      </w:r>
+      <w:proofErr w:type="spellEnd"/>
+      <w:r>
+        <w:rPr>
+          <w:rFonts w:ascii="Calibri" w:hAnsi="Calibri"/>
+          <w:color w:val="FF0000"/>
+        </w:rPr>
+        <w:t xml:space="preserve">, read: </w:t>
+      </w:r>
+      <w:hyperlink r:id="rId11" w:history="1">
+        <w:r>
+          <w:rPr>
+            <w:rStyle w:val="Hyperlink"/>
+            <w:rFonts w:ascii="Calibri" w:hAnsi="Calibri"/>
+          </w:rPr>
+          <w:t>http://docs.particular.net/nservicebus/staying-updated-with-nuget</w:t>
+        </w:r>
+      </w:hyperlink>
     </w:p>
     <w:p>
       <w:pPr>
@@ -4453,10 +4425,7 @@
         <w:contextualSpacing/>
       </w:pPr>
       <w:r>
-        <w:t xml:space="preserve">Select persistence </w:t>
-      </w:r>
-      <w:r>
-        <w:t xml:space="preserve">in the </w:t>
+        <w:t xml:space="preserve">Select persistence in the </w:t>
       </w:r>
       <w:proofErr w:type="spellStart"/>
       <w:r>
@@ -4464,10 +4433,7 @@
       </w:r>
       <w:proofErr w:type="spellEnd"/>
       <w:r>
-        <w:t xml:space="preserve"> to use InMemoryPersistence</w:t>
-      </w:r>
-      <w:r>
-        <w:t>.</w:t>
+        <w:t xml:space="preserve"> to use InMemoryPersistence.</w:t>
       </w:r>
     </w:p>
     <w:p>
@@ -5283,8 +5249,8 @@
         </w:rPr>
         <w:t xml:space="preserve">            </w:t>
       </w:r>
-      <w:bookmarkStart w:id="3" w:name="OLE_LINK3"/>
-      <w:bookmarkStart w:id="4" w:name="OLE_LINK4"/>
+      <w:bookmarkStart w:id="4" w:name="OLE_LINK3"/>
+      <w:bookmarkStart w:id="5" w:name="OLE_LINK4"/>
       <w:proofErr w:type="spellStart"/>
       <w:proofErr w:type="gramStart"/>
       <w:r>
@@ -5373,8 +5339,8 @@
         <w:t>);</w:t>
       </w:r>
     </w:p>
-    <w:bookmarkEnd w:id="3"/>
     <w:bookmarkEnd w:id="4"/>
+    <w:bookmarkEnd w:id="5"/>
     <w:p>
       <w:pPr>
         <w:pStyle w:val="HTMLPreformatted"/>
@@ -5480,7 +5446,7 @@
           <w:szCs w:val="36"/>
         </w:rPr>
       </w:pPr>
-      <w:bookmarkStart w:id="5" w:name="_Toc361844414"/>
+      <w:bookmarkStart w:id="6" w:name="_Toc405807709"/>
       <w:r>
         <w:rPr>
           <w:sz w:val="36"/>
@@ -5503,7 +5469,7 @@
         </w:rPr>
         <w:t xml:space="preserve"> order</w:t>
       </w:r>
-      <w:bookmarkEnd w:id="5"/>
+      <w:bookmarkEnd w:id="6"/>
     </w:p>
     <w:p>
       <w:pPr>
@@ -6267,8 +6233,8 @@
         </w:rPr>
         <w:t xml:space="preserve">    </w:t>
       </w:r>
-      <w:bookmarkStart w:id="6" w:name="OLE_LINK5"/>
-      <w:bookmarkStart w:id="7" w:name="OLE_LINK6"/>
+      <w:bookmarkStart w:id="7" w:name="OLE_LINK5"/>
+      <w:bookmarkStart w:id="8" w:name="OLE_LINK6"/>
       <w:r>
         <w:rPr>
           <w:rFonts w:ascii="Consolas" w:hAnsi="Consolas" w:cs="Consolas"/>
@@ -6375,8 +6341,8 @@
         <w:t>});</w:t>
       </w:r>
     </w:p>
-    <w:bookmarkEnd w:id="6"/>
     <w:bookmarkEnd w:id="7"/>
+    <w:bookmarkEnd w:id="8"/>
     <w:p>
       <w:pPr>
         <w:pStyle w:val="HTMLPreformatted"/>
@@ -6602,7 +6568,7 @@
           <w:szCs w:val="36"/>
         </w:rPr>
       </w:pPr>
-      <w:bookmarkStart w:id="8" w:name="_Toc361844415"/>
+      <w:bookmarkStart w:id="9" w:name="_Toc405807710"/>
       <w:r>
         <w:rPr>
           <w:sz w:val="36"/>
@@ -6611,7 +6577,7 @@
         <w:lastRenderedPageBreak/>
         <w:t>Running the solution</w:t>
       </w:r>
-      <w:bookmarkEnd w:id="8"/>
+      <w:bookmarkEnd w:id="9"/>
     </w:p>
     <w:p>
       <w:pPr>
@@ -7023,62 +6989,39 @@
       <w:pPr>
         <w:pStyle w:val="Heading2"/>
         <w:rPr>
-          <w:i/>
-          <w:iCs/>
+          <w:rFonts w:ascii="Calibri" w:hAnsi="Calibri"/>
+        </w:rPr>
+      </w:pPr>
+      <w:bookmarkStart w:id="10" w:name="_Toc405807711"/>
+      <w:r>
+        <w:rPr>
           <w:sz w:val="36"/>
           <w:szCs w:val="36"/>
         </w:rPr>
-      </w:pPr>
-      <w:bookmarkStart w:id="9" w:name="_Toc361844416"/>
+        <w:t>Completed</w:t>
+      </w:r>
       <w:r>
         <w:rPr>
           <w:sz w:val="36"/>
           <w:szCs w:val="36"/>
         </w:rPr>
-        <w:t>Completed</w:t>
+        <w:t xml:space="preserve"> </w:t>
       </w:r>
       <w:r>
         <w:rPr>
           <w:sz w:val="36"/>
           <w:szCs w:val="36"/>
         </w:rPr>
-        <w:t xml:space="preserve"> </w:t>
+        <w:t>S</w:t>
       </w:r>
       <w:r>
         <w:rPr>
           <w:sz w:val="36"/>
           <w:szCs w:val="36"/>
         </w:rPr>
-        <w:t>S</w:t>
-      </w:r>
-      <w:r>
-        <w:rPr>
-          <w:sz w:val="36"/>
-          <w:szCs w:val="36"/>
-        </w:rPr>
         <w:t>olution</w:t>
       </w:r>
-      <w:bookmarkEnd w:id="9"/>
-    </w:p>
-    <w:p>
-      <w:pPr>
-        <w:pStyle w:val="NormalWeb"/>
-        <w:rPr>
-          <w:rFonts w:ascii="Calibri" w:hAnsi="Calibri"/>
-        </w:rPr>
-      </w:pPr>
-      <w:r>
-        <w:rPr>
-          <w:rFonts w:ascii="Calibri" w:hAnsi="Calibri"/>
-        </w:rPr>
-        <w:t>The complete solution for this exercise that uses NServiceBus version 4.x can be found under</w:t>
-      </w:r>
-      <w:r>
-        <w:rPr>
-          <w:rFonts w:ascii="Calibri" w:hAnsi="Calibri"/>
-        </w:rPr>
-        <w:t xml:space="preserve"> C:\Hands on Labs\Completed Solutions\Lab101-Hello World.</w:t>
-      </w:r>
+      <w:bookmarkEnd w:id="10"/>
     </w:p>
     <w:p>
       <w:pPr>
@@ -7115,7 +7058,7 @@
           <w:lang w:val=""/>
         </w:rPr>
       </w:pPr>
-      <w:hyperlink r:id="rId10" w:history="1">
+      <w:hyperlink r:id="rId12" w:history="1">
         <w:r>
           <w:rPr>
             <w:rStyle w:val="Hyperlink"/>
@@ -7126,8 +7069,26 @@
           <w:t>https://github.com/Particular/HandsOnLabs/tree/master/Lab101</w:t>
         </w:r>
       </w:hyperlink>
-      <w:bookmarkStart w:id="10" w:name="_GoBack"/>
-      <w:bookmarkEnd w:id="10"/>
+    </w:p>
+    <w:p>
+      <w:pPr>
+        <w:pStyle w:val="NormalWeb"/>
+        <w:rPr>
+          <w:rFonts w:ascii="Calibri" w:hAnsi="Calibri"/>
+        </w:rPr>
+      </w:pPr>
+      <w:r>
+        <w:rPr>
+          <w:rFonts w:ascii="Calibri" w:hAnsi="Calibri"/>
+        </w:rPr>
+        <w:t>The complete solution for this exercise that uses NServiceBus version 4.x can be found under</w:t>
+      </w:r>
+      <w:r>
+        <w:rPr>
+          <w:rFonts w:ascii="Calibri" w:hAnsi="Calibri"/>
+        </w:rPr>
+        <w:t xml:space="preserve"> C:\Hands on Labs\Completed Solutions\Lab101-Hello World.</w:t>
+      </w:r>
     </w:p>
     <w:p>
       <w:pPr>
@@ -7247,9 +7208,10 @@
         <w:t>Wasn't that easy?</w:t>
       </w:r>
     </w:p>
+    <w:bookmarkEnd w:id="0"/>
     <w:p/>
     <w:sectPr>
-      <w:footerReference w:type="default" r:id="rId11"/>
+      <w:footerReference w:type="default" r:id="rId13"/>
       <w:pgSz w:w="12240" w:h="15840"/>
       <w:pgMar w:top="720" w:right="720" w:bottom="720" w:left="720" w:header="720" w:footer="720" w:gutter="0"/>
       <w:cols w:space="720"/>
@@ -7324,7 +7286,7 @@
         <w:noProof/>
         <w:sz w:val="12"/>
       </w:rPr>
-      <w:t>8</w:t>
+      <w:t>9</w:t>
     </w:r>
     <w:r>
       <w:rPr>
@@ -9970,7 +9932,7 @@
 </file>
 
 <file path=customXml/itemProps1.xml><?xml version="1.0" encoding="utf-8"?>
-<ds:datastoreItem xmlns:ds="http://schemas.openxmlformats.org/officeDocument/2006/customXml" ds:itemID="{F4892B80-A2ED-4D4D-894C-296F0166080E}">
+<ds:datastoreItem xmlns:ds="http://schemas.openxmlformats.org/officeDocument/2006/customXml" ds:itemID="{5D66F027-2350-45F2-A3FA-44E3F74D40A0}">
   <ds:schemaRefs>
     <ds:schemaRef ds:uri="http://schemas.openxmlformats.org/officeDocument/2006/bibliography"/>
   </ds:schemaRefs>

</xml_diff>

<commit_message>
Minor changes to the lab manuals for the HelloWorld and the Scaleout lab
</commit_message>
<xml_diff>
--- a/Lab101/Lab101.docx
+++ b/Lab101/Lab101.docx
@@ -15,7 +15,6 @@
           <w:lang w:bidi="he-IL"/>
         </w:rPr>
       </w:pPr>
-      <w:bookmarkStart w:id="0" w:name="_GoBack"/>
     </w:p>
     <w:p>
       <w:pPr>
@@ -1518,7 +1517,7 @@
           <w:szCs w:val="36"/>
         </w:rPr>
       </w:pPr>
-      <w:bookmarkStart w:id="1" w:name="_Toc405807706"/>
+      <w:bookmarkStart w:id="0" w:name="_Toc405807706"/>
       <w:r>
         <w:rPr>
           <w:sz w:val="36"/>
@@ -1540,7 +1539,7 @@
         </w:rPr>
         <w:t>project</w:t>
       </w:r>
-      <w:bookmarkEnd w:id="1"/>
+      <w:bookmarkEnd w:id="0"/>
     </w:p>
     <w:p>
       <w:pPr>
@@ -3235,7 +3234,7 @@
           <w:szCs w:val="36"/>
         </w:rPr>
       </w:pPr>
-      <w:bookmarkStart w:id="2" w:name="_Toc405807707"/>
+      <w:bookmarkStart w:id="1" w:name="_Toc405807707"/>
       <w:r>
         <w:rPr>
           <w:sz w:val="36"/>
@@ -3251,7 +3250,7 @@
         </w:rPr>
         <w:t>s project</w:t>
       </w:r>
-      <w:bookmarkEnd w:id="2"/>
+      <w:bookmarkEnd w:id="1"/>
     </w:p>
     <w:p>
       <w:pPr>
@@ -3993,7 +3992,7 @@
           <w:szCs w:val="36"/>
         </w:rPr>
       </w:pPr>
-      <w:bookmarkStart w:id="3" w:name="_Toc405807708"/>
+      <w:bookmarkStart w:id="2" w:name="_Toc405807708"/>
       <w:r>
         <w:rPr>
           <w:sz w:val="36"/>
@@ -4023,7 +4022,7 @@
         </w:rPr>
         <w:t>roject</w:t>
       </w:r>
-      <w:bookmarkEnd w:id="3"/>
+      <w:bookmarkEnd w:id="2"/>
     </w:p>
     <w:p>
       <w:pPr>
@@ -4330,7 +4329,21 @@
           <w:rFonts w:ascii="Calibri" w:hAnsi="Calibri"/>
           <w:color w:val="FF0000"/>
         </w:rPr>
-        <w:t xml:space="preserve"> the Client project file and ask</w:t>
+        <w:t xml:space="preserve"> the </w:t>
+      </w:r>
+      <w:r>
+        <w:rPr>
+          <w:rFonts w:ascii="Calibri" w:hAnsi="Calibri"/>
+          <w:color w:val="FF0000"/>
+        </w:rPr>
+        <w:t>Server</w:t>
+      </w:r>
+      <w:r>
+        <w:rPr>
+          <w:rFonts w:ascii="Calibri" w:hAnsi="Calibri"/>
+          <w:color w:val="FF0000"/>
+        </w:rPr>
+        <w:t xml:space="preserve"> project file and ask</w:t>
       </w:r>
       <w:r>
         <w:rPr>
@@ -4534,6 +4547,8 @@
       <w:pPr>
         <w:pStyle w:val="ListParagraph"/>
       </w:pPr>
+      <w:bookmarkStart w:id="3" w:name="_GoBack"/>
+      <w:bookmarkEnd w:id="3"/>
     </w:p>
     <w:p>
       <w:pPr>
@@ -7208,7 +7223,6 @@
         <w:t>Wasn't that easy?</w:t>
       </w:r>
     </w:p>
-    <w:bookmarkEnd w:id="0"/>
     <w:p/>
     <w:sectPr>
       <w:footerReference w:type="default" r:id="rId13"/>
@@ -9932,7 +9946,7 @@
 </file>
 
 <file path=customXml/itemProps1.xml><?xml version="1.0" encoding="utf-8"?>
-<ds:datastoreItem xmlns:ds="http://schemas.openxmlformats.org/officeDocument/2006/customXml" ds:itemID="{5D66F027-2350-45F2-A3FA-44E3F74D40A0}">
+<ds:datastoreItem xmlns:ds="http://schemas.openxmlformats.org/officeDocument/2006/customXml" ds:itemID="{11CDBB46-8C7F-4982-B0EC-A83D9F03C57C}">
   <ds:schemaRefs>
     <ds:schemaRef ds:uri="http://schemas.openxmlformats.org/officeDocument/2006/bibliography"/>
   </ds:schemaRefs>

</xml_diff>